<commit_message>
Final update of word document assignments
</commit_message>
<xml_diff>
--- a/module-1/prinsen-assignment-1.2.docx
+++ b/module-1/prinsen-assignment-1.2.docx
@@ -108,10 +108,10 @@
           <w:noProof/>
         </w:rPr>
         <w:drawing>
-          <wp:inline distT="0" distB="0" distL="0" distR="0" wp14:anchorId="6E9E8414" wp14:editId="6D95E147">
-            <wp:extent cx="5943600" cy="2936240"/>
+          <wp:inline distT="0" distB="0" distL="0" distR="0" wp14:anchorId="2973F9F4" wp14:editId="4EBCC9CB">
+            <wp:extent cx="6202019" cy="4383156"/>
             <wp:effectExtent l="0" t="0" r="0" b="0"/>
-            <wp:docPr id="1" name="Picture 1" descr="Graphical user interface, text, application, email&#10;&#10;Description automatically generated"/>
+            <wp:docPr id="2" name="Picture 2" descr="Graphical user interface, text, application, email&#10;&#10;Description automatically generated"/>
             <wp:cNvGraphicFramePr>
               <a:graphicFrameLocks xmlns:a="http://schemas.openxmlformats.org/drawingml/2006/main" noChangeAspect="1"/>
             </wp:cNvGraphicFramePr>
@@ -119,7 +119,7 @@
               <a:graphicData uri="http://schemas.openxmlformats.org/drawingml/2006/picture">
                 <pic:pic xmlns:pic="http://schemas.openxmlformats.org/drawingml/2006/picture">
                   <pic:nvPicPr>
-                    <pic:cNvPr id="1" name="Picture 1" descr="Graphical user interface, text, application, email&#10;&#10;Description automatically generated"/>
+                    <pic:cNvPr id="2" name="Picture 2" descr="Graphical user interface, text, application, email&#10;&#10;Description automatically generated"/>
                     <pic:cNvPicPr/>
                   </pic:nvPicPr>
                   <pic:blipFill>
@@ -137,7 +137,7 @@
                   <pic:spPr>
                     <a:xfrm>
                       <a:off x="0" y="0"/>
-                      <a:ext cx="5943600" cy="2936240"/>
+                      <a:ext cx="6413904" cy="4532901"/>
                     </a:xfrm>
                     <a:prstGeom prst="rect">
                       <a:avLst/>
@@ -157,22 +157,70 @@
           <w:rFonts w:ascii="Arial" w:hAnsi="Arial" w:cs="Arial"/>
         </w:rPr>
       </w:pPr>
+    </w:p>
+    <w:p>
+      <w:pPr>
+        <w:spacing w:line="480" w:lineRule="auto"/>
+        <w:rPr>
+          <w:rFonts w:ascii="Arial" w:hAnsi="Arial" w:cs="Arial"/>
+        </w:rPr>
+      </w:pPr>
+    </w:p>
+    <w:p>
+      <w:pPr>
+        <w:spacing w:line="480" w:lineRule="auto"/>
+        <w:rPr>
+          <w:rFonts w:ascii="Arial" w:hAnsi="Arial" w:cs="Arial"/>
+        </w:rPr>
+      </w:pPr>
+    </w:p>
+    <w:p>
+      <w:pPr>
+        <w:spacing w:line="480" w:lineRule="auto"/>
+        <w:rPr>
+          <w:rFonts w:ascii="Arial" w:hAnsi="Arial" w:cs="Arial"/>
+        </w:rPr>
+      </w:pPr>
+    </w:p>
+    <w:p>
+      <w:pPr>
+        <w:spacing w:line="480" w:lineRule="auto"/>
+        <w:rPr>
+          <w:rFonts w:ascii="Arial" w:hAnsi="Arial" w:cs="Arial"/>
+        </w:rPr>
+      </w:pPr>
+    </w:p>
+    <w:p>
+      <w:pPr>
+        <w:spacing w:line="480" w:lineRule="auto"/>
+        <w:rPr>
+          <w:rFonts w:ascii="Arial" w:hAnsi="Arial" w:cs="Arial"/>
+        </w:rPr>
+      </w:pPr>
       <w:r>
         <w:rPr>
           <w:rFonts w:ascii="Arial" w:hAnsi="Arial" w:cs="Arial"/>
         </w:rPr>
         <w:t>Screenshot of Local Directory:</w:t>
       </w:r>
+    </w:p>
+    <w:p>
+      <w:pPr>
+        <w:spacing w:line="480" w:lineRule="auto"/>
+        <w:rPr>
+          <w:rFonts w:ascii="Arial" w:hAnsi="Arial" w:cs="Arial"/>
+        </w:rPr>
+      </w:pPr>
       <w:r>
         <w:rPr>
           <w:rFonts w:ascii="Arial" w:hAnsi="Arial" w:cs="Arial"/>
           <w:noProof/>
         </w:rPr>
         <w:drawing>
-          <wp:inline distT="0" distB="0" distL="0" distR="0" wp14:anchorId="05EDF592" wp14:editId="2DEAA5C3">
-            <wp:extent cx="5943600" cy="2117034"/>
-            <wp:effectExtent l="0" t="0" r="0" b="4445"/>
-            <wp:docPr id="3" name="Picture 3" descr="Text, letter&#10;&#10;Description automatically generated"/>
+          <wp:inline distT="0" distB="0" distL="0" distR="0" wp14:anchorId="07D88357" wp14:editId="03FBE622">
+            <wp:extent cx="5943600" cy="1229995"/>
+            <wp:effectExtent l="0" t="0" r="0" b="1905"/>
+            <wp:docPr id="4" name="Picture 4" descr="Graphical user interface, application, website&#10;&#10;Description automatically generated"/>
             <wp:cNvGraphicFramePr>
               <a:graphicFrameLocks xmlns:a="http://schemas.openxmlformats.org/drawingml/2006/main" noChangeAspect="1"/>
             </wp:cNvGraphicFramePr>
@@ -180,10 +228,10 @@
               <a:graphicData uri="http://schemas.openxmlformats.org/drawingml/2006/picture">
                 <pic:pic xmlns:pic="http://schemas.openxmlformats.org/drawingml/2006/picture">
                   <pic:nvPicPr>
-                    <pic:cNvPr id="3" name="Picture 3" descr="Text, letter&#10;&#10;Description automatically generated"/>
+                    <pic:cNvPr id="4" name="Picture 4" descr="Graphical user interface, application, website&#10;&#10;Description automatically generated"/>
                     <pic:cNvPicPr/>
                   </pic:nvPicPr>
-                  <pic:blipFill rotWithShape="1">
+                  <pic:blipFill>
                     <a:blip r:embed="rId6">
                       <a:extLst>
                         <a:ext uri="{28A0092B-C50C-407E-A947-70E740481C1C}">
@@ -191,25 +239,65 @@
                         </a:ext>
                       </a:extLst>
                     </a:blip>
-                    <a:srcRect b="43330"/>
-                    <a:stretch/>
+                    <a:stretch>
+                      <a:fillRect/>
+                    </a:stretch>
                   </pic:blipFill>
-                  <pic:spPr bwMode="auto">
+                  <pic:spPr>
                     <a:xfrm>
                       <a:off x="0" y="0"/>
-                      <a:ext cx="5943600" cy="2117034"/>
+                      <a:ext cx="5943600" cy="1229995"/>
                     </a:xfrm>
                     <a:prstGeom prst="rect">
                       <a:avLst/>
                     </a:prstGeom>
-                    <a:ln>
-                      <a:noFill/>
-                    </a:ln>
-                    <a:extLst>
-                      <a:ext uri="{53640926-AAD7-44D8-BBD7-CCE9431645EC}">
-                        <a14:shadowObscured xmlns:a14="http://schemas.microsoft.com/office/drawing/2010/main"/>
-                      </a:ext>
-                    </a:extLst>
+                  </pic:spPr>
+                </pic:pic>
+              </a:graphicData>
+            </a:graphic>
+          </wp:inline>
+        </w:drawing>
+      </w:r>
+      <w:r>
+        <w:rPr>
+          <w:rFonts w:ascii="Arial" w:hAnsi="Arial" w:cs="Arial"/>
+          <w:noProof/>
+        </w:rPr>
+        <w:drawing>
+          <wp:inline distT="0" distB="0" distL="0" distR="0" wp14:anchorId="2C9A3419" wp14:editId="13403CA2">
+            <wp:extent cx="5524500" cy="1562100"/>
+            <wp:effectExtent l="0" t="0" r="0" b="0"/>
+            <wp:docPr id="5" name="Picture 5" descr="Chart, waterfall chart&#10;&#10;Description automatically generated"/>
+            <wp:cNvGraphicFramePr>
+              <a:graphicFrameLocks xmlns:a="http://schemas.openxmlformats.org/drawingml/2006/main" noChangeAspect="1"/>
+            </wp:cNvGraphicFramePr>
+            <a:graphic xmlns:a="http://schemas.openxmlformats.org/drawingml/2006/main">
+              <a:graphicData uri="http://schemas.openxmlformats.org/drawingml/2006/picture">
+                <pic:pic xmlns:pic="http://schemas.openxmlformats.org/drawingml/2006/picture">
+                  <pic:nvPicPr>
+                    <pic:cNvPr id="5" name="Picture 5" descr="Chart, waterfall chart&#10;&#10;Description automatically generated"/>
+                    <pic:cNvPicPr/>
+                  </pic:nvPicPr>
+                  <pic:blipFill>
+                    <a:blip r:embed="rId7">
+                      <a:extLst>
+                        <a:ext uri="{28A0092B-C50C-407E-A947-70E740481C1C}">
+                          <a14:useLocalDpi xmlns:a14="http://schemas.microsoft.com/office/drawing/2010/main" val="0"/>
+                        </a:ext>
+                      </a:extLst>
+                    </a:blip>
+                    <a:stretch>
+                      <a:fillRect/>
+                    </a:stretch>
+                  </pic:blipFill>
+                  <pic:spPr>
+                    <a:xfrm>
+                      <a:off x="0" y="0"/>
+                      <a:ext cx="5524500" cy="1562100"/>
+                    </a:xfrm>
+                    <a:prstGeom prst="rect">
+                      <a:avLst/>
+                    </a:prstGeom>
                   </pic:spPr>
                 </pic:pic>
               </a:graphicData>

</xml_diff>

<commit_message>
Final update of assignment
</commit_message>
<xml_diff>
--- a/module-1/prinsen-assignment-1.2.docx
+++ b/module-1/prinsen-assignment-1.2.docx
@@ -211,16 +211,24 @@
           <w:rFonts w:ascii="Arial" w:hAnsi="Arial" w:cs="Arial"/>
         </w:rPr>
       </w:pPr>
+    </w:p>
+    <w:p>
+      <w:pPr>
+        <w:spacing w:line="480" w:lineRule="auto"/>
+        <w:rPr>
+          <w:rFonts w:ascii="Arial" w:hAnsi="Arial" w:cs="Arial"/>
+        </w:rPr>
+      </w:pPr>
       <w:r>
         <w:rPr>
           <w:rFonts w:ascii="Arial" w:hAnsi="Arial" w:cs="Arial"/>
           <w:noProof/>
         </w:rPr>
         <w:drawing>
-          <wp:inline distT="0" distB="0" distL="0" distR="0" wp14:anchorId="07D88357" wp14:editId="03FBE622">
-            <wp:extent cx="5943600" cy="1229995"/>
-            <wp:effectExtent l="0" t="0" r="0" b="1905"/>
-            <wp:docPr id="4" name="Picture 4" descr="Graphical user interface, application, website&#10;&#10;Description automatically generated"/>
+          <wp:inline distT="0" distB="0" distL="0" distR="0" wp14:anchorId="2294A60A" wp14:editId="0536C2F6">
+            <wp:extent cx="5943600" cy="1907540"/>
+            <wp:effectExtent l="0" t="0" r="0" b="0"/>
+            <wp:docPr id="1" name="Picture 1" descr="Text&#10;&#10;Description automatically generated"/>
             <wp:cNvGraphicFramePr>
               <a:graphicFrameLocks xmlns:a="http://schemas.openxmlformats.org/drawingml/2006/main" noChangeAspect="1"/>
             </wp:cNvGraphicFramePr>
@@ -228,7 +236,7 @@
               <a:graphicData uri="http://schemas.openxmlformats.org/drawingml/2006/picture">
                 <pic:pic xmlns:pic="http://schemas.openxmlformats.org/drawingml/2006/picture">
                   <pic:nvPicPr>
-                    <pic:cNvPr id="4" name="Picture 4" descr="Graphical user interface, application, website&#10;&#10;Description automatically generated"/>
+                    <pic:cNvPr id="1" name="Picture 1" descr="Text&#10;&#10;Description automatically generated"/>
                     <pic:cNvPicPr/>
                   </pic:nvPicPr>
                   <pic:blipFill>
@@ -246,7 +254,7 @@
                   <pic:spPr>
                     <a:xfrm>
                       <a:off x="0" y="0"/>
-                      <a:ext cx="5943600" cy="1229995"/>
+                      <a:ext cx="5943600" cy="1907540"/>
                     </a:xfrm>
                     <a:prstGeom prst="rect">
                       <a:avLst/>
@@ -258,16 +266,24 @@
           </wp:inline>
         </w:drawing>
       </w:r>
+    </w:p>
+    <w:p>
+      <w:pPr>
+        <w:spacing w:line="480" w:lineRule="auto"/>
+        <w:rPr>
+          <w:rFonts w:ascii="Arial" w:hAnsi="Arial" w:cs="Arial"/>
+        </w:rPr>
+      </w:pPr>
       <w:r>
         <w:rPr>
           <w:rFonts w:ascii="Arial" w:hAnsi="Arial" w:cs="Arial"/>
           <w:noProof/>
         </w:rPr>
         <w:drawing>
-          <wp:inline distT="0" distB="0" distL="0" distR="0" wp14:anchorId="2C9A3419" wp14:editId="13403CA2">
-            <wp:extent cx="5524500" cy="1562100"/>
-            <wp:effectExtent l="0" t="0" r="0" b="0"/>
-            <wp:docPr id="5" name="Picture 5" descr="Chart, waterfall chart&#10;&#10;Description automatically generated"/>
+          <wp:inline distT="0" distB="0" distL="0" distR="0" wp14:anchorId="439F67E5" wp14:editId="5C703B11">
+            <wp:extent cx="5943600" cy="1802130"/>
+            <wp:effectExtent l="0" t="0" r="0" b="1270"/>
+            <wp:docPr id="3" name="Picture 3" descr="Graphical user interface, application&#10;&#10;Description automatically generated"/>
             <wp:cNvGraphicFramePr>
               <a:graphicFrameLocks xmlns:a="http://schemas.openxmlformats.org/drawingml/2006/main" noChangeAspect="1"/>
             </wp:cNvGraphicFramePr>
@@ -275,11 +291,11 @@
               <a:graphicData uri="http://schemas.openxmlformats.org/drawingml/2006/picture">
                 <pic:pic xmlns:pic="http://schemas.openxmlformats.org/drawingml/2006/picture">
                   <pic:nvPicPr>
-                    <pic:cNvPr id="5" name="Picture 5" descr="Chart, waterfall chart&#10;&#10;Description automatically generated"/>
+                    <pic:cNvPr id="3" name="Picture 3" descr="Graphical user interface, application&#10;&#10;Description automatically generated"/>
                     <pic:cNvPicPr/>
                   </pic:nvPicPr>
                   <pic:blipFill>
-                    <a:blip r:embed="rId7">
+                    <a:blip r:embed="rId7" cstate="print">
                       <a:extLst>
                         <a:ext uri="{28A0092B-C50C-407E-A947-70E740481C1C}">
                           <a14:useLocalDpi xmlns:a14="http://schemas.microsoft.com/office/drawing/2010/main" val="0"/>
@@ -293,7 +309,7 @@
                   <pic:spPr>
                     <a:xfrm>
                       <a:off x="0" y="0"/>
-                      <a:ext cx="5524500" cy="1562100"/>
+                      <a:ext cx="5943600" cy="1802130"/>
                     </a:xfrm>
                     <a:prstGeom prst="rect">
                       <a:avLst/>
@@ -305,14 +321,6 @@
           </wp:inline>
         </w:drawing>
       </w:r>
-    </w:p>
-    <w:p>
-      <w:pPr>
-        <w:spacing w:line="480" w:lineRule="auto"/>
-        <w:rPr>
-          <w:rFonts w:ascii="Arial" w:hAnsi="Arial" w:cs="Arial"/>
-        </w:rPr>
-      </w:pPr>
     </w:p>
     <w:sectPr>
       <w:pgSz w:w="12240" w:h="15840"/>

</xml_diff>